<commit_message>
feat: Add additional Bash permissions and update meeting notice template file mode
</commit_message>
<xml_diff>
--- a/backend/writable/templates/meeting_notice_template.docx
+++ b/backend/writable/templates/meeting_notice_template.docx
@@ -842,17 +842,12 @@
       </w:pPr>
       <w:r>
         <w:rPr>
-          <w:noProof/>
-        </w:rPr>
-        <w:t>${urban_renewal_name}</w:t>
-      </w:r>
-      <w:r>
-        <w:rPr>
           <w:rFonts w:ascii="標楷體" w:eastAsia="標楷體" w:hAnsi="標楷體" w:cs="標楷體"/>
           <w:sz w:val="36"/>
           <w:szCs w:val="36"/>
-        </w:rPr>
-        <w:t>理事長</w:t>
+          <w:noProof/>
+        </w:rPr>
+        <w:t>${urban_renewal_name}</w:t>
       </w:r>
       <w:r>
         <w:rPr>
@@ -860,10 +855,21 @@
           <w:sz w:val="36"/>
           <w:szCs w:val="36"/>
         </w:rPr>
+        <w:t>理事長</w:t>
+      </w:r>
+      <w:r>
+        <w:rPr>
+          <w:rFonts w:ascii="標楷體" w:eastAsia="標楷體" w:hAnsi="標楷體" w:cs="標楷體"/>
+          <w:sz w:val="36"/>
+          <w:szCs w:val="36"/>
+        </w:rPr>
         <w:tab/>
       </w:r>
       <w:r>
         <w:rPr>
+          <w:rFonts w:ascii="標楷體" w:eastAsia="標楷體" w:hAnsi="標楷體" w:cs="標楷體"/>
+          <w:sz w:val="36"/>
+          <w:szCs w:val="36"/>
           <w:color w:val="000000"/>
           <w:w w:val="85"/>
         </w:rPr>

</xml_diff>